<commit_message>
update the progress report and worklog
</commit_message>
<xml_diff>
--- a/DocumentsAndReports/2. HughT_Progress Report.docx
+++ b/DocumentsAndReports/2. HughT_Progress Report.docx
@@ -215,7 +215,37 @@
         <w:rPr>
           <w:rFonts w:ascii="Aptos" w:eastAsia="Aptos" w:hAnsi="Aptos" w:cs="Aptos"/>
         </w:rPr>
-        <w:t>Before setting up the development environment, time was spent researching suitable datasets for this project. It was difficult to find a dataset that met all project requirements at the same time. The dataset needed to support sales revenue analysis, time-series forecasting, and text analysis of customer feedback.</w:t>
+        <w:t>Before setting up the development environment, time was spent searching for a suitable dataset for this project. The original project proposal aimed to forecast inventory demand and suggest an appropriate inventory level. However, it was difficult to find a public dataset that met all project requirements at the same time.</w:t>
+      </w:r>
+    </w:p>
+    <w:p>
+      <w:pPr>
+        <w:spacing w:before="120" w:after="0" w:line="257" w:lineRule="auto"/>
+        <w:jc w:val="both"/>
+        <w:rPr>
+          <w:rFonts w:ascii="Aptos" w:eastAsia="Aptos" w:hAnsi="Aptos" w:cs="Aptos"/>
+        </w:rPr>
+      </w:pPr>
+      <w:r>
+        <w:rPr>
+          <w:rFonts w:ascii="Aptos" w:eastAsia="Aptos" w:hAnsi="Aptos" w:cs="Aptos"/>
+        </w:rPr>
+        <w:t>The dataset was expected to support sales analysis, time-series forecasting, and text analysis of customer reviews. In addition, inventory-level data was initially considered. In practice, inventory data is rarely available in public datasets because it is often treated as sensitive business information.</w:t>
+      </w:r>
+    </w:p>
+    <w:p>
+      <w:pPr>
+        <w:spacing w:before="120" w:after="0" w:line="257" w:lineRule="auto"/>
+        <w:jc w:val="both"/>
+        <w:rPr>
+          <w:rFonts w:ascii="Aptos" w:eastAsia="Aptos" w:hAnsi="Aptos" w:cs="Aptos"/>
+        </w:rPr>
+      </w:pPr>
+      <w:r>
+        <w:rPr>
+          <w:rFonts w:ascii="Aptos" w:eastAsia="Aptos" w:hAnsi="Aptos" w:cs="Aptos"/>
+        </w:rPr>
+        <w:t>As a result, the dataset selection was narrowed to focus only on sales data and customer reviews, excluding inventory data. This adjustment allowed the project to remain feasible while still supporting meaningful analysis of sales trends and customer feedback.</w:t>
       </w:r>
     </w:p>
     <w:p>
@@ -340,6 +370,7 @@
         <w:rPr>
           <w:rFonts w:ascii="Aptos" w:eastAsia="Aptos" w:hAnsi="Aptos" w:cs="Aptos"/>
         </w:rPr>
+        <w:lastRenderedPageBreak/>
         <w:t>Many datasets found from these sources contained only sales data or only customer reviews. Very few datasets provided both structured sales transactions and unstructured customer feedback in a usable format.</w:t>
       </w:r>
     </w:p>
@@ -385,7 +416,6 @@
         <w:rPr>
           <w:rFonts w:ascii="Aptos" w:eastAsia="Aptos" w:hAnsi="Aptos" w:cs="Aptos"/>
         </w:rPr>
-        <w:lastRenderedPageBreak/>
         <w:t>This dataset was selected so that the core functions of the BI platform could be developed and tested without delay. Once the platform is fully functional and stable, other datasets or web-scraped data may be used in future work.</w:t>
       </w:r>
     </w:p>
@@ -503,56 +533,6 @@
     </w:p>
     <w:p>
       <w:pPr>
-        <w:spacing w:before="120" w:after="0" w:line="257" w:lineRule="auto"/>
-        <w:ind w:left="720"/>
-        <w:jc w:val="both"/>
-        <w:rPr>
-          <w:rFonts w:ascii="Aptos" w:eastAsia="Aptos" w:hAnsi="Aptos" w:cs="Aptos"/>
-        </w:rPr>
-      </w:pPr>
-    </w:p>
-    <w:p>
-      <w:pPr>
-        <w:spacing w:before="120" w:after="0" w:line="257" w:lineRule="auto"/>
-        <w:ind w:left="720"/>
-        <w:jc w:val="both"/>
-        <w:rPr>
-          <w:rFonts w:ascii="Aptos" w:eastAsia="Aptos" w:hAnsi="Aptos" w:cs="Aptos"/>
-        </w:rPr>
-      </w:pPr>
-    </w:p>
-    <w:p>
-      <w:pPr>
-        <w:spacing w:before="120" w:after="0" w:line="257" w:lineRule="auto"/>
-        <w:ind w:left="720"/>
-        <w:jc w:val="both"/>
-        <w:rPr>
-          <w:rFonts w:ascii="Aptos" w:eastAsia="Aptos" w:hAnsi="Aptos" w:cs="Aptos"/>
-        </w:rPr>
-      </w:pPr>
-    </w:p>
-    <w:p>
-      <w:pPr>
-        <w:spacing w:before="120" w:after="0" w:line="257" w:lineRule="auto"/>
-        <w:ind w:left="720"/>
-        <w:jc w:val="both"/>
-        <w:rPr>
-          <w:rFonts w:ascii="Aptos" w:eastAsia="Aptos" w:hAnsi="Aptos" w:cs="Aptos"/>
-        </w:rPr>
-      </w:pPr>
-    </w:p>
-    <w:p>
-      <w:pPr>
-        <w:spacing w:before="120" w:after="0" w:line="257" w:lineRule="auto"/>
-        <w:ind w:left="720"/>
-        <w:jc w:val="both"/>
-        <w:rPr>
-          <w:rFonts w:ascii="Aptos" w:eastAsia="Aptos" w:hAnsi="Aptos" w:cs="Aptos"/>
-        </w:rPr>
-      </w:pPr>
-    </w:p>
-    <w:p>
-      <w:pPr>
         <w:numPr>
           <w:ilvl w:val="0"/>
           <w:numId w:val="27"/>
@@ -1279,12 +1259,14 @@
           <w:rFonts w:ascii="Aptos" w:eastAsia="Aptos" w:hAnsi="Aptos" w:cs="Aptos"/>
         </w:rPr>
       </w:pPr>
+      <w:proofErr w:type="spellStart"/>
       <w:r>
         <w:rPr>
           <w:rFonts w:ascii="Aptos" w:eastAsia="Aptos" w:hAnsi="Aptos" w:cs="Aptos"/>
         </w:rPr>
         <w:t>raw.customer_purchase</w:t>
       </w:r>
+      <w:proofErr w:type="spellEnd"/>
     </w:p>
     <w:p>
       <w:pPr>
@@ -1298,12 +1280,14 @@
           <w:rFonts w:ascii="Aptos" w:eastAsia="Aptos" w:hAnsi="Aptos" w:cs="Aptos"/>
         </w:rPr>
       </w:pPr>
+      <w:proofErr w:type="spellStart"/>
       <w:r>
         <w:rPr>
           <w:rFonts w:ascii="Aptos" w:eastAsia="Aptos" w:hAnsi="Aptos" w:cs="Aptos"/>
         </w:rPr>
         <w:t>raw.customer_review</w:t>
       </w:r>
+      <w:proofErr w:type="spellEnd"/>
     </w:p>
     <w:p>
       <w:pPr>
@@ -1322,8 +1306,6 @@
       <w:r>
         <w:rPr>
           <w:rFonts w:ascii="Aptos" w:eastAsia="Aptos" w:hAnsi="Aptos" w:cs="Aptos"/>
-          <w:b/>
-          <w:bCs/>
         </w:rPr>
         <w:t>1,000 records</w:t>
       </w:r>
@@ -2136,6 +2118,13 @@
         </w:rPr>
         <w:t>Build a web user interface to upload datasets</w:t>
       </w:r>
+      <w:r>
+        <w:rPr>
+          <w:rFonts w:ascii="Aptos" w:eastAsia="Aptos" w:hAnsi="Aptos" w:cs="Aptos"/>
+          <w:lang w:val="vi-VN"/>
+        </w:rPr>
+        <w:t xml:space="preserve"> (next 2 weeks)</w:t>
+      </w:r>
     </w:p>
     <w:p>
       <w:pPr>
@@ -2156,6 +2145,13 @@
         <w:lastRenderedPageBreak/>
         <w:t>Display Power BI dashboards inside the web interface</w:t>
       </w:r>
+      <w:r>
+        <w:rPr>
+          <w:rFonts w:ascii="Aptos" w:eastAsia="Aptos" w:hAnsi="Aptos" w:cs="Aptos"/>
+          <w:lang w:val="vi-VN"/>
+        </w:rPr>
+        <w:t xml:space="preserve"> (after step 1)</w:t>
+      </w:r>
     </w:p>
     <w:p>
       <w:pPr>
@@ -2175,6 +2171,13 @@
         </w:rPr>
         <w:t>Develop a sales forecasting feature</w:t>
       </w:r>
+      <w:r>
+        <w:rPr>
+          <w:rFonts w:ascii="Aptos" w:eastAsia="Aptos" w:hAnsi="Aptos" w:cs="Aptos"/>
+          <w:lang w:val="vi-VN"/>
+        </w:rPr>
+        <w:t xml:space="preserve"> (after step 2)</w:t>
+      </w:r>
     </w:p>
     <w:p>
       <w:pPr>
@@ -2194,6 +2197,13 @@
         </w:rPr>
         <w:t>Perform sentiment analysis on customer reviews</w:t>
       </w:r>
+      <w:r>
+        <w:rPr>
+          <w:rFonts w:ascii="Aptos" w:eastAsia="Aptos" w:hAnsi="Aptos" w:cs="Aptos"/>
+          <w:lang w:val="vi-VN"/>
+        </w:rPr>
+        <w:t xml:space="preserve"> (after step 3)</w:t>
+      </w:r>
     </w:p>
     <w:p>
       <w:pPr>
@@ -2212,6 +2222,13 @@
           <w:rFonts w:ascii="Aptos" w:eastAsia="Aptos" w:hAnsi="Aptos" w:cs="Aptos"/>
         </w:rPr>
         <w:t>Write the final project report</w:t>
+      </w:r>
+      <w:r>
+        <w:rPr>
+          <w:rFonts w:ascii="Aptos" w:eastAsia="Aptos" w:hAnsi="Aptos" w:cs="Aptos"/>
+          <w:lang w:val="vi-VN"/>
+        </w:rPr>
+        <w:t xml:space="preserve"> (after step 4)</w:t>
       </w:r>
     </w:p>
     <w:p>
@@ -5047,10 +5064,7 @@
               <w:jc w:val="both"/>
             </w:pPr>
             <w:r>
-              <w:t>Created clean tables using dimension and fact tables in SQL Server</w:t>
-            </w:r>
-            <w:r>
-              <w:t>.</w:t>
+              <w:t>Created clean tables using dimension and fact tables in SQL Server.</w:t>
             </w:r>
           </w:p>
           <w:p>
@@ -5197,10 +5211,7 @@
               <w:jc w:val="both"/>
             </w:pPr>
             <w:r>
-              <w:t>Studied how to prepare data for Power BI</w:t>
-            </w:r>
-            <w:r>
-              <w:t>.</w:t>
+              <w:t>Studied how to prepare data for Power BI.</w:t>
             </w:r>
           </w:p>
           <w:p>
@@ -5216,10 +5227,7 @@
               <w:jc w:val="both"/>
             </w:pPr>
             <w:r>
-              <w:t>Created analysis tables and a summary view in SQL Server</w:t>
-            </w:r>
-            <w:r>
-              <w:t>.</w:t>
+              <w:t>Created analysis tables and a summary view in SQL Server.</w:t>
             </w:r>
           </w:p>
           <w:p>
@@ -5437,6 +5445,350 @@
           </w:p>
         </w:tc>
       </w:tr>
+      <w:tr>
+        <w:tc>
+          <w:tcPr>
+            <w:tcW w:w="2245" w:type="dxa"/>
+          </w:tcPr>
+          <w:p>
+            <w:pPr>
+              <w:spacing w:before="120" w:line="257" w:lineRule="auto"/>
+              <w:jc w:val="center"/>
+            </w:pPr>
+            <w:r>
+              <w:t xml:space="preserve">Feb </w:t>
+            </w:r>
+            <w:r>
+              <w:t>6</w:t>
+            </w:r>
+            <w:r>
+              <w:t>, 2026</w:t>
+            </w:r>
+          </w:p>
+        </w:tc>
+        <w:tc>
+          <w:tcPr>
+            <w:tcW w:w="1980" w:type="dxa"/>
+          </w:tcPr>
+          <w:p>
+            <w:pPr>
+              <w:spacing w:before="120" w:line="257" w:lineRule="auto"/>
+              <w:jc w:val="center"/>
+            </w:pPr>
+            <w:r>
+              <w:t>2</w:t>
+            </w:r>
+          </w:p>
+        </w:tc>
+        <w:tc>
+          <w:tcPr>
+            <w:tcW w:w="5040" w:type="dxa"/>
+          </w:tcPr>
+          <w:p>
+            <w:pPr>
+              <w:pStyle w:val="ListParagraph"/>
+              <w:numPr>
+                <w:ilvl w:val="0"/>
+                <w:numId w:val="10"/>
+              </w:numPr>
+              <w:spacing w:before="120" w:line="257" w:lineRule="auto"/>
+              <w:ind w:left="259" w:hanging="283"/>
+              <w:contextualSpacing w:val="0"/>
+              <w:jc w:val="both"/>
+            </w:pPr>
+            <w:r>
+              <w:t>Updated</w:t>
+            </w:r>
+            <w:r>
+              <w:t xml:space="preserve"> the project progress report</w:t>
+            </w:r>
+          </w:p>
+          <w:p>
+            <w:pPr>
+              <w:pStyle w:val="ListParagraph"/>
+              <w:numPr>
+                <w:ilvl w:val="0"/>
+                <w:numId w:val="10"/>
+              </w:numPr>
+              <w:spacing w:before="120" w:line="257" w:lineRule="auto"/>
+              <w:ind w:left="259" w:hanging="283"/>
+              <w:contextualSpacing w:val="0"/>
+              <w:jc w:val="both"/>
+            </w:pPr>
+            <w:r>
+              <w:t>ChatGPT’s prompts:</w:t>
+            </w:r>
+          </w:p>
+          <w:p>
+            <w:pPr>
+              <w:pStyle w:val="ListParagraph"/>
+              <w:numPr>
+                <w:ilvl w:val="0"/>
+                <w:numId w:val="29"/>
+              </w:numPr>
+              <w:spacing w:before="120" w:line="257" w:lineRule="auto"/>
+              <w:jc w:val="both"/>
+            </w:pPr>
+            <w:r>
+              <w:rPr>
+                <w:i/>
+                <w:iCs/>
+              </w:rPr>
+              <w:t>“</w:t>
+            </w:r>
+            <w:r>
+              <w:rPr>
+                <w:i/>
+                <w:iCs/>
+              </w:rPr>
+              <w:t xml:space="preserve">how can use </w:t>
+            </w:r>
+            <w:proofErr w:type="spellStart"/>
+            <w:r>
+              <w:rPr>
+                <w:i/>
+                <w:iCs/>
+              </w:rPr>
+              <w:t>fastapi</w:t>
+            </w:r>
+            <w:proofErr w:type="spellEnd"/>
+            <w:r>
+              <w:rPr>
+                <w:i/>
+                <w:iCs/>
+              </w:rPr>
+              <w:t xml:space="preserve"> to connect a html frontend and backend in python</w:t>
+            </w:r>
+            <w:r>
+              <w:rPr>
+                <w:i/>
+                <w:iCs/>
+              </w:rPr>
+              <w:t>”</w:t>
+            </w:r>
+          </w:p>
+          <w:p>
+            <w:pPr>
+              <w:pStyle w:val="ListParagraph"/>
+              <w:numPr>
+                <w:ilvl w:val="0"/>
+                <w:numId w:val="29"/>
+              </w:numPr>
+              <w:spacing w:before="120" w:line="257" w:lineRule="auto"/>
+              <w:jc w:val="both"/>
+              <w:rPr>
+                <w:i/>
+                <w:iCs/>
+              </w:rPr>
+            </w:pPr>
+            <w:r>
+              <w:rPr>
+                <w:i/>
+                <w:iCs/>
+              </w:rPr>
+              <w:t xml:space="preserve">“explain these </w:t>
+            </w:r>
+            <w:proofErr w:type="spellStart"/>
+            <w:r>
+              <w:rPr>
+                <w:i/>
+                <w:iCs/>
+              </w:rPr>
+              <w:t>api</w:t>
+            </w:r>
+            <w:proofErr w:type="spellEnd"/>
+            <w:r>
+              <w:rPr>
+                <w:i/>
+                <w:iCs/>
+              </w:rPr>
+              <w:t xml:space="preserve"> in details, line by line”</w:t>
+            </w:r>
+          </w:p>
+        </w:tc>
+      </w:tr>
+      <w:tr>
+        <w:tc>
+          <w:tcPr>
+            <w:tcW w:w="2245" w:type="dxa"/>
+          </w:tcPr>
+          <w:p>
+            <w:pPr>
+              <w:spacing w:before="120" w:line="257" w:lineRule="auto"/>
+              <w:jc w:val="center"/>
+            </w:pPr>
+            <w:r>
+              <w:t>Feb 8, 2026</w:t>
+            </w:r>
+          </w:p>
+        </w:tc>
+        <w:tc>
+          <w:tcPr>
+            <w:tcW w:w="1980" w:type="dxa"/>
+          </w:tcPr>
+          <w:p>
+            <w:pPr>
+              <w:spacing w:before="120" w:line="257" w:lineRule="auto"/>
+              <w:jc w:val="center"/>
+            </w:pPr>
+            <w:r>
+              <w:t>1.5</w:t>
+            </w:r>
+          </w:p>
+          <w:p>
+            <w:pPr>
+              <w:spacing w:before="120" w:line="257" w:lineRule="auto"/>
+              <w:jc w:val="center"/>
+            </w:pPr>
+          </w:p>
+        </w:tc>
+        <w:tc>
+          <w:tcPr>
+            <w:tcW w:w="5040" w:type="dxa"/>
+          </w:tcPr>
+          <w:p>
+            <w:pPr>
+              <w:pStyle w:val="ListParagraph"/>
+              <w:numPr>
+                <w:ilvl w:val="0"/>
+                <w:numId w:val="10"/>
+              </w:numPr>
+              <w:spacing w:before="120" w:line="257" w:lineRule="auto"/>
+              <w:ind w:left="259" w:hanging="283"/>
+              <w:contextualSpacing w:val="0"/>
+              <w:jc w:val="both"/>
+            </w:pPr>
+            <w:r>
+              <w:t>Researched front-end's framework</w:t>
+            </w:r>
+            <w:r>
+              <w:t>s</w:t>
+            </w:r>
+            <w:r>
+              <w:t xml:space="preserve"> for uploading the dataset</w:t>
+            </w:r>
+          </w:p>
+          <w:p>
+            <w:pPr>
+              <w:pStyle w:val="ListParagraph"/>
+              <w:numPr>
+                <w:ilvl w:val="0"/>
+                <w:numId w:val="10"/>
+              </w:numPr>
+              <w:spacing w:before="120" w:line="257" w:lineRule="auto"/>
+              <w:ind w:left="259" w:hanging="283"/>
+              <w:contextualSpacing w:val="0"/>
+              <w:jc w:val="both"/>
+            </w:pPr>
+            <w:r>
+              <w:t>ChatGPT’s prompts:</w:t>
+            </w:r>
+          </w:p>
+          <w:p>
+            <w:pPr>
+              <w:pStyle w:val="ListParagraph"/>
+              <w:numPr>
+                <w:ilvl w:val="0"/>
+                <w:numId w:val="29"/>
+              </w:numPr>
+              <w:spacing w:before="120" w:line="257" w:lineRule="auto"/>
+              <w:jc w:val="both"/>
+            </w:pPr>
+            <w:r>
+              <w:rPr>
+                <w:i/>
+                <w:iCs/>
+              </w:rPr>
+              <w:lastRenderedPageBreak/>
+              <w:t xml:space="preserve">“which framework works best with html + </w:t>
+            </w:r>
+            <w:proofErr w:type="spellStart"/>
+            <w:r>
+              <w:rPr>
+                <w:i/>
+                <w:iCs/>
+              </w:rPr>
+              <w:t>fastApi</w:t>
+            </w:r>
+            <w:proofErr w:type="spellEnd"/>
+            <w:r>
+              <w:rPr>
+                <w:i/>
+                <w:iCs/>
+              </w:rPr>
+              <w:t>?”</w:t>
+            </w:r>
+          </w:p>
+          <w:p>
+            <w:pPr>
+              <w:pStyle w:val="ListParagraph"/>
+              <w:numPr>
+                <w:ilvl w:val="0"/>
+                <w:numId w:val="29"/>
+              </w:numPr>
+              <w:spacing w:before="120" w:line="257" w:lineRule="auto"/>
+              <w:jc w:val="both"/>
+              <w:rPr>
+                <w:i/>
+                <w:iCs/>
+              </w:rPr>
+            </w:pPr>
+            <w:r>
+              <w:rPr>
+                <w:i/>
+                <w:iCs/>
+              </w:rPr>
+              <w:t>“compare bootstrap and tailwind”</w:t>
+            </w:r>
+          </w:p>
+          <w:p>
+            <w:pPr>
+              <w:pStyle w:val="ListParagraph"/>
+              <w:numPr>
+                <w:ilvl w:val="0"/>
+                <w:numId w:val="29"/>
+              </w:numPr>
+              <w:spacing w:before="120" w:line="257" w:lineRule="auto"/>
+              <w:jc w:val="both"/>
+            </w:pPr>
+            <w:r>
+              <w:rPr>
+                <w:i/>
+                <w:iCs/>
+              </w:rPr>
+              <w:t>“</w:t>
+            </w:r>
+            <w:r>
+              <w:rPr>
+                <w:i/>
+                <w:iCs/>
+              </w:rPr>
+              <w:t>why should use</w:t>
+            </w:r>
+            <w:r>
+              <w:rPr>
+                <w:i/>
+                <w:iCs/>
+              </w:rPr>
+              <w:t xml:space="preserve"> jinja template?</w:t>
+            </w:r>
+            <w:r>
+              <w:rPr>
+                <w:i/>
+                <w:iCs/>
+              </w:rPr>
+              <w:t xml:space="preserve"> What if not using it?</w:t>
+            </w:r>
+            <w:r>
+              <w:rPr>
+                <w:i/>
+                <w:iCs/>
+              </w:rPr>
+              <w:t>”</w:t>
+            </w:r>
+          </w:p>
+        </w:tc>
+      </w:tr>
     </w:tbl>
     <w:p>
       <w:pPr>
@@ -5449,345 +5801,6 @@
           <w:color w:val="8ED973"/>
           <w:sz w:val="32"/>
           <w:szCs w:val="32"/>
-        </w:rPr>
-      </w:pPr>
-    </w:p>
-    <w:p>
-      <w:pPr>
-        <w:spacing w:line="257" w:lineRule="auto"/>
-        <w:jc w:val="both"/>
-        <w:rPr>
-          <w:rFonts w:ascii="Aptos" w:eastAsia="Aptos" w:hAnsi="Aptos" w:cs="Aptos"/>
-          <w:b/>
-          <w:bCs/>
-          <w:color w:val="8ED973"/>
-          <w:sz w:val="32"/>
-          <w:szCs w:val="32"/>
-        </w:rPr>
-      </w:pPr>
-    </w:p>
-    <w:p>
-      <w:pPr>
-        <w:spacing w:line="257" w:lineRule="auto"/>
-        <w:rPr>
-          <w:rFonts w:ascii="Aptos" w:eastAsia="Aptos" w:hAnsi="Aptos" w:cs="Aptos"/>
-          <w:b/>
-          <w:bCs/>
-          <w:color w:val="8ED973"/>
-          <w:sz w:val="32"/>
-          <w:szCs w:val="32"/>
-        </w:rPr>
-      </w:pPr>
-    </w:p>
-    <w:p>
-      <w:pPr>
-        <w:spacing w:line="257" w:lineRule="auto"/>
-        <w:rPr>
-          <w:rFonts w:ascii="Aptos" w:eastAsia="Aptos" w:hAnsi="Aptos" w:cs="Aptos"/>
-          <w:b/>
-          <w:bCs/>
-          <w:color w:val="8ED973"/>
-          <w:sz w:val="32"/>
-          <w:szCs w:val="32"/>
-        </w:rPr>
-      </w:pPr>
-    </w:p>
-    <w:p>
-      <w:pPr>
-        <w:spacing w:line="257" w:lineRule="auto"/>
-        <w:rPr>
-          <w:rFonts w:ascii="Aptos" w:eastAsia="Aptos" w:hAnsi="Aptos" w:cs="Aptos"/>
-          <w:b/>
-          <w:bCs/>
-          <w:color w:val="8ED973"/>
-          <w:sz w:val="32"/>
-          <w:szCs w:val="32"/>
-        </w:rPr>
-      </w:pPr>
-    </w:p>
-    <w:p>
-      <w:pPr>
-        <w:spacing w:line="257" w:lineRule="auto"/>
-        <w:rPr>
-          <w:rFonts w:ascii="Aptos" w:eastAsia="Aptos" w:hAnsi="Aptos" w:cs="Aptos"/>
-          <w:b/>
-          <w:bCs/>
-          <w:color w:val="8ED973"/>
-          <w:sz w:val="32"/>
-          <w:szCs w:val="32"/>
-        </w:rPr>
-      </w:pPr>
-    </w:p>
-    <w:p>
-      <w:pPr>
-        <w:spacing w:line="257" w:lineRule="auto"/>
-        <w:rPr>
-          <w:rFonts w:ascii="Aptos" w:eastAsia="Aptos" w:hAnsi="Aptos" w:cs="Aptos"/>
-          <w:b/>
-          <w:bCs/>
-          <w:color w:val="8ED973"/>
-          <w:sz w:val="32"/>
-          <w:szCs w:val="32"/>
-        </w:rPr>
-      </w:pPr>
-    </w:p>
-    <w:p>
-      <w:pPr>
-        <w:spacing w:line="257" w:lineRule="auto"/>
-        <w:rPr>
-          <w:rFonts w:ascii="Aptos" w:eastAsia="Aptos" w:hAnsi="Aptos" w:cs="Aptos"/>
-          <w:b/>
-          <w:bCs/>
-          <w:color w:val="8ED973"/>
-          <w:sz w:val="32"/>
-          <w:szCs w:val="32"/>
-        </w:rPr>
-      </w:pPr>
-    </w:p>
-    <w:p>
-      <w:pPr>
-        <w:spacing w:line="257" w:lineRule="auto"/>
-        <w:rPr>
-          <w:rFonts w:ascii="Aptos" w:eastAsia="Aptos" w:hAnsi="Aptos" w:cs="Aptos"/>
-          <w:b/>
-          <w:bCs/>
-          <w:color w:val="8ED973"/>
-          <w:sz w:val="32"/>
-          <w:szCs w:val="32"/>
-        </w:rPr>
-      </w:pPr>
-    </w:p>
-    <w:p>
-      <w:pPr>
-        <w:spacing w:line="257" w:lineRule="auto"/>
-        <w:rPr>
-          <w:rFonts w:ascii="Aptos" w:eastAsia="Aptos" w:hAnsi="Aptos" w:cs="Aptos"/>
-          <w:b/>
-          <w:bCs/>
-          <w:color w:val="8ED973"/>
-          <w:sz w:val="32"/>
-          <w:szCs w:val="32"/>
-        </w:rPr>
-      </w:pPr>
-    </w:p>
-    <w:p>
-      <w:pPr>
-        <w:spacing w:line="257" w:lineRule="auto"/>
-        <w:rPr>
-          <w:rFonts w:ascii="Aptos" w:eastAsia="Aptos" w:hAnsi="Aptos" w:cs="Aptos"/>
-          <w:b/>
-          <w:bCs/>
-          <w:color w:val="8ED973"/>
-          <w:sz w:val="32"/>
-          <w:szCs w:val="32"/>
-        </w:rPr>
-      </w:pPr>
-    </w:p>
-    <w:p>
-      <w:pPr>
-        <w:spacing w:line="257" w:lineRule="auto"/>
-        <w:rPr>
-          <w:rFonts w:ascii="Aptos" w:eastAsia="Aptos" w:hAnsi="Aptos" w:cs="Aptos"/>
-          <w:b/>
-          <w:bCs/>
-          <w:color w:val="8ED973"/>
-          <w:sz w:val="32"/>
-          <w:szCs w:val="32"/>
-        </w:rPr>
-      </w:pPr>
-    </w:p>
-    <w:p>
-      <w:pPr>
-        <w:spacing w:line="257" w:lineRule="auto"/>
-        <w:rPr>
-          <w:rFonts w:ascii="Aptos" w:eastAsia="Aptos" w:hAnsi="Aptos" w:cs="Aptos"/>
-          <w:b/>
-          <w:bCs/>
-          <w:color w:val="8ED973"/>
-          <w:sz w:val="32"/>
-          <w:szCs w:val="32"/>
-        </w:rPr>
-      </w:pPr>
-    </w:p>
-    <w:p>
-      <w:pPr>
-        <w:spacing w:line="257" w:lineRule="auto"/>
-        <w:rPr>
-          <w:rFonts w:ascii="Aptos" w:eastAsia="Aptos" w:hAnsi="Aptos" w:cs="Aptos"/>
-          <w:b/>
-          <w:bCs/>
-          <w:color w:val="8ED973"/>
-          <w:sz w:val="32"/>
-          <w:szCs w:val="32"/>
-        </w:rPr>
-      </w:pPr>
-    </w:p>
-    <w:p>
-      <w:pPr>
-        <w:spacing w:line="257" w:lineRule="auto"/>
-        <w:rPr>
-          <w:rFonts w:ascii="Aptos" w:eastAsia="Aptos" w:hAnsi="Aptos" w:cs="Aptos"/>
-          <w:b/>
-          <w:bCs/>
-          <w:color w:val="8ED973"/>
-          <w:sz w:val="32"/>
-          <w:szCs w:val="32"/>
-        </w:rPr>
-      </w:pPr>
-    </w:p>
-    <w:p>
-      <w:pPr>
-        <w:spacing w:line="257" w:lineRule="auto"/>
-        <w:rPr>
-          <w:rFonts w:ascii="Aptos" w:eastAsia="Aptos" w:hAnsi="Aptos" w:cs="Aptos"/>
-          <w:b/>
-          <w:bCs/>
-          <w:color w:val="8ED973"/>
-          <w:sz w:val="32"/>
-          <w:szCs w:val="32"/>
-        </w:rPr>
-      </w:pPr>
-    </w:p>
-    <w:p>
-      <w:pPr>
-        <w:spacing w:line="257" w:lineRule="auto"/>
-        <w:rPr>
-          <w:rFonts w:ascii="Aptos" w:eastAsia="Aptos" w:hAnsi="Aptos" w:cs="Aptos"/>
-          <w:b/>
-          <w:bCs/>
-          <w:color w:val="8ED973"/>
-          <w:sz w:val="32"/>
-          <w:szCs w:val="32"/>
-        </w:rPr>
-      </w:pPr>
-    </w:p>
-    <w:p>
-      <w:pPr>
-        <w:spacing w:line="257" w:lineRule="auto"/>
-        <w:rPr>
-          <w:rFonts w:ascii="Aptos" w:eastAsia="Aptos" w:hAnsi="Aptos" w:cs="Aptos"/>
-          <w:b/>
-          <w:bCs/>
-          <w:color w:val="8ED973"/>
-          <w:sz w:val="32"/>
-          <w:szCs w:val="32"/>
-        </w:rPr>
-      </w:pPr>
-    </w:p>
-    <w:p>
-      <w:pPr>
-        <w:spacing w:line="257" w:lineRule="auto"/>
-        <w:rPr>
-          <w:rFonts w:ascii="Aptos" w:eastAsia="Aptos" w:hAnsi="Aptos" w:cs="Aptos"/>
-          <w:b/>
-          <w:bCs/>
-          <w:color w:val="8ED973"/>
-          <w:sz w:val="32"/>
-          <w:szCs w:val="32"/>
-        </w:rPr>
-      </w:pPr>
-    </w:p>
-    <w:p>
-      <w:pPr>
-        <w:spacing w:line="257" w:lineRule="auto"/>
-        <w:rPr>
-          <w:rFonts w:ascii="Aptos" w:eastAsia="Aptos" w:hAnsi="Aptos" w:cs="Aptos"/>
-          <w:b/>
-          <w:bCs/>
-          <w:color w:val="8ED973"/>
-          <w:sz w:val="32"/>
-          <w:szCs w:val="32"/>
-        </w:rPr>
-      </w:pPr>
-    </w:p>
-    <w:p>
-      <w:pPr>
-        <w:spacing w:line="257" w:lineRule="auto"/>
-        <w:rPr>
-          <w:rFonts w:ascii="Aptos" w:eastAsia="Aptos" w:hAnsi="Aptos" w:cs="Aptos"/>
-          <w:b/>
-          <w:bCs/>
-          <w:color w:val="8ED973"/>
-          <w:sz w:val="32"/>
-          <w:szCs w:val="32"/>
-        </w:rPr>
-      </w:pPr>
-    </w:p>
-    <w:p>
-      <w:pPr>
-        <w:pStyle w:val="Default"/>
-        <w:ind w:left="360"/>
-        <w:jc w:val="both"/>
-        <w:rPr>
-          <w:b/>
-          <w:bCs/>
-          <w:color w:val="000000" w:themeColor="text1"/>
-          <w:sz w:val="23"/>
-          <w:szCs w:val="23"/>
-          <w:lang w:val="en-US"/>
-        </w:rPr>
-      </w:pPr>
-    </w:p>
-    <w:p>
-      <w:pPr>
-        <w:pStyle w:val="Default"/>
-        <w:spacing w:after="120"/>
-        <w:ind w:left="360"/>
-        <w:jc w:val="both"/>
-        <w:rPr>
-          <w:i/>
-          <w:iCs/>
-          <w:color w:val="00B0F0"/>
-          <w:sz w:val="23"/>
-          <w:szCs w:val="23"/>
-          <w:lang w:val="en-US"/>
-        </w:rPr>
-      </w:pPr>
-    </w:p>
-    <w:p>
-      <w:pPr>
-        <w:pStyle w:val="Default"/>
-        <w:spacing w:after="120"/>
-        <w:ind w:left="360"/>
-        <w:jc w:val="both"/>
-        <w:rPr>
-          <w:i/>
-          <w:iCs/>
-          <w:color w:val="00B0F0"/>
-          <w:sz w:val="23"/>
-          <w:szCs w:val="23"/>
-          <w:lang w:val="en-US"/>
-        </w:rPr>
-      </w:pPr>
-    </w:p>
-    <w:p>
-      <w:pPr>
-        <w:pStyle w:val="Default"/>
-        <w:spacing w:after="120"/>
-        <w:jc w:val="both"/>
-        <w:rPr>
-          <w:i/>
-          <w:iCs/>
-          <w:color w:val="00B0F0"/>
-          <w:sz w:val="23"/>
-          <w:szCs w:val="23"/>
-          <w:lang w:val="en-US"/>
-        </w:rPr>
-      </w:pPr>
-    </w:p>
-    <w:p>
-      <w:pPr>
-        <w:pStyle w:val="Default"/>
-        <w:spacing w:after="120"/>
-        <w:ind w:left="360"/>
-        <w:jc w:val="both"/>
-        <w:rPr>
-          <w:i/>
-          <w:iCs/>
-          <w:color w:val="00B0F0"/>
-          <w:sz w:val="23"/>
-          <w:szCs w:val="23"/>
-          <w:lang w:val="en-US"/>
         </w:rPr>
       </w:pPr>
     </w:p>

</xml_diff>